<commit_message>
updates to resume and profile pic
</commit_message>
<xml_diff>
--- a/docs/resources/chad.hicks_resume.docx
+++ b/docs/resources/chad.hicks_resume.docx
@@ -131,14 +131,7 @@
           <w:sz w:val="22"/>
           <w:szCs w:val="22"/>
         </w:rPr>
-        <w:t xml:space="preserve">Frameworks/Runtimes/CMSs: Angular, React, Node, NestJS, NextJS, Express, CodeIgniter, Drupal, WordPress </w:t>
-      </w:r>
-      <w:r>
-        <w:rPr>
-          <w:sz w:val="22"/>
-          <w:szCs w:val="22"/>
-        </w:rPr>
-        <w:t>y</w:t>
+        <w:t>Frameworks/Runtimes/CMSs: Angular, React, Node, NestJS, NextJS, Express, CodeIgniter, Drupal, WordPress</w:t>
       </w:r>
     </w:p>
     <w:p>
@@ -223,7 +216,14 @@
           <w:sz w:val="22"/>
           <w:szCs w:val="22"/>
         </w:rPr>
-        <w:t>Figma</w:t>
+        <w:t>Figm</w:t>
+      </w:r>
+      <w:r>
+        <w:rPr>
+          <w:sz w:val="22"/>
+          <w:szCs w:val="22"/>
+        </w:rPr>
+        <w:t>a</w:t>
       </w:r>
     </w:p>
     <w:p>

</xml_diff>